<commit_message>
Update 2 - SUS Costanza (Davide + Mario).docx
</commit_message>
<xml_diff>
--- a/Progetto/SUS/2 - SUS Costanza (Davide + Mario).docx
+++ b/Progetto/SUS/2 - SUS Costanza (Davide + Mario).docx
@@ -4770,7 +4770,7 @@
                 <w:sz w:val="18"/>
                 <w:szCs w:val="18"/>
               </w:rPr>
-              <w:t>3</w:t>
+              <w:t>0</w:t>
             </w:r>
           </w:p>
         </w:tc>
@@ -4887,6 +4887,634 @@
                 <w:szCs w:val="18"/>
               </w:rPr>
               <w:t>4</w:t>
+            </w:r>
+          </w:p>
+        </w:tc>
+        <w:tc>
+          <w:tcPr>
+            <w:tcW w:w="2279" w:type="dxa"/>
+            <w:shd w:val="clear" w:color="auto" w:fill="auto"/>
+            <w:tcMar>
+              <w:top w:w="100" w:type="dxa"/>
+              <w:left w:w="100" w:type="dxa"/>
+              <w:bottom w:w="100" w:type="dxa"/>
+              <w:right w:w="100" w:type="dxa"/>
+            </w:tcMar>
+          </w:tcPr>
+          <w:p>
+            <w:pPr>
+              <w:widowControl w:val="0"/>
+              <w:pBdr>
+                <w:top w:val="none" w:sz="4" w:space="0" w:color="000000"/>
+                <w:left w:val="none" w:sz="4" w:space="0" w:color="000000"/>
+                <w:bottom w:val="none" w:sz="4" w:space="0" w:color="000000"/>
+                <w:right w:val="none" w:sz="4" w:space="0" w:color="000000"/>
+                <w:between w:val="none" w:sz="4" w:space="0" w:color="000000"/>
+              </w:pBdr>
+              <w:spacing w:line="240" w:lineRule="auto"/>
+              <w:jc w:val="center"/>
+              <w:rPr>
+                <w:rFonts w:ascii="Titillium Web" w:eastAsia="Titillium Web" w:hAnsi="Titillium Web" w:cs="Titillium Web"/>
+                <w:color w:val="666666"/>
+                <w:sz w:val="18"/>
+                <w:szCs w:val="18"/>
+              </w:rPr>
+            </w:pPr>
+            <w:r>
+              <w:rPr>
+                <w:rFonts w:ascii="Titillium Web" w:eastAsia="Titillium Web" w:hAnsi="Titillium Web" w:cs="Titillium Web"/>
+                <w:color w:val="666666"/>
+                <w:sz w:val="18"/>
+                <w:szCs w:val="18"/>
+              </w:rPr>
+              <w:t>1</w:t>
+            </w:r>
+          </w:p>
+        </w:tc>
+      </w:tr>
+      <w:tr>
+        <w:tc>
+          <w:tcPr>
+            <w:tcW w:w="810" w:type="dxa"/>
+            <w:shd w:val="clear" w:color="auto" w:fill="auto"/>
+            <w:tcMar>
+              <w:top w:w="100" w:type="dxa"/>
+              <w:left w:w="100" w:type="dxa"/>
+              <w:bottom w:w="100" w:type="dxa"/>
+              <w:right w:w="100" w:type="dxa"/>
+            </w:tcMar>
+          </w:tcPr>
+          <w:p>
+            <w:pPr>
+              <w:widowControl w:val="0"/>
+              <w:pBdr>
+                <w:top w:val="none" w:sz="4" w:space="0" w:color="000000"/>
+                <w:left w:val="none" w:sz="4" w:space="0" w:color="000000"/>
+                <w:bottom w:val="none" w:sz="4" w:space="0" w:color="000000"/>
+                <w:right w:val="none" w:sz="4" w:space="0" w:color="000000"/>
+                <w:between w:val="none" w:sz="4" w:space="0" w:color="000000"/>
+              </w:pBdr>
+              <w:spacing w:line="240" w:lineRule="auto"/>
+              <w:jc w:val="center"/>
+              <w:rPr>
+                <w:rFonts w:ascii="Titillium Web" w:eastAsia="Titillium Web" w:hAnsi="Titillium Web" w:cs="Titillium Web"/>
+                <w:color w:val="666666"/>
+                <w:sz w:val="18"/>
+                <w:szCs w:val="18"/>
+              </w:rPr>
+            </w:pPr>
+            <w:r>
+              <w:rPr>
+                <w:rFonts w:ascii="Titillium Web" w:eastAsia="Titillium Web" w:hAnsi="Titillium Web" w:cs="Titillium Web"/>
+                <w:color w:val="666666"/>
+                <w:sz w:val="18"/>
+                <w:szCs w:val="18"/>
+              </w:rPr>
+              <w:t>3.</w:t>
+            </w:r>
+          </w:p>
+        </w:tc>
+        <w:tc>
+          <w:tcPr>
+            <w:tcW w:w="3660" w:type="dxa"/>
+            <w:tcMar>
+              <w:top w:w="100" w:type="dxa"/>
+              <w:left w:w="100" w:type="dxa"/>
+              <w:bottom w:w="100" w:type="dxa"/>
+              <w:right w:w="100" w:type="dxa"/>
+            </w:tcMar>
+          </w:tcPr>
+          <w:p>
+            <w:pPr>
+              <w:widowControl w:val="0"/>
+              <w:spacing w:line="240" w:lineRule="auto"/>
+              <w:rPr>
+                <w:rFonts w:ascii="Titillium Web" w:eastAsia="Titillium Web" w:hAnsi="Titillium Web" w:cs="Titillium Web"/>
+                <w:color w:val="666666"/>
+                <w:sz w:val="18"/>
+                <w:szCs w:val="18"/>
+              </w:rPr>
+            </w:pPr>
+            <w:r>
+              <w:rPr>
+                <w:rFonts w:ascii="Titillium Web" w:eastAsia="Titillium Web" w:hAnsi="Titillium Web" w:cs="Titillium Web"/>
+                <w:color w:val="666666"/>
+                <w:sz w:val="18"/>
+                <w:szCs w:val="18"/>
+              </w:rPr>
+              <w:t xml:space="preserve">Ho trovato il sito molto semplice da usare                      </w:t>
+            </w:r>
+          </w:p>
+        </w:tc>
+        <w:tc>
+          <w:tcPr>
+            <w:tcW w:w="2279" w:type="dxa"/>
+            <w:shd w:val="clear" w:color="auto" w:fill="auto"/>
+            <w:tcMar>
+              <w:top w:w="100" w:type="dxa"/>
+              <w:left w:w="100" w:type="dxa"/>
+              <w:bottom w:w="100" w:type="dxa"/>
+              <w:right w:w="100" w:type="dxa"/>
+            </w:tcMar>
+          </w:tcPr>
+          <w:p>
+            <w:pPr>
+              <w:widowControl w:val="0"/>
+              <w:pBdr>
+                <w:top w:val="none" w:sz="4" w:space="0" w:color="000000"/>
+                <w:left w:val="none" w:sz="4" w:space="0" w:color="000000"/>
+                <w:bottom w:val="none" w:sz="4" w:space="0" w:color="000000"/>
+                <w:right w:val="none" w:sz="4" w:space="0" w:color="000000"/>
+                <w:between w:val="none" w:sz="4" w:space="0" w:color="000000"/>
+              </w:pBdr>
+              <w:spacing w:line="240" w:lineRule="auto"/>
+              <w:jc w:val="center"/>
+              <w:rPr>
+                <w:rFonts w:ascii="Titillium Web" w:eastAsia="Titillium Web" w:hAnsi="Titillium Web" w:cs="Titillium Web"/>
+                <w:color w:val="666666"/>
+                <w:sz w:val="18"/>
+                <w:szCs w:val="18"/>
+              </w:rPr>
+            </w:pPr>
+            <w:r>
+              <w:rPr>
+                <w:rFonts w:ascii="Titillium Web" w:eastAsia="Titillium Web" w:hAnsi="Titillium Web" w:cs="Titillium Web"/>
+                <w:color w:val="666666"/>
+                <w:sz w:val="18"/>
+                <w:szCs w:val="18"/>
+              </w:rPr>
+              <w:t>2</w:t>
+            </w:r>
+          </w:p>
+        </w:tc>
+        <w:tc>
+          <w:tcPr>
+            <w:tcW w:w="2279" w:type="dxa"/>
+            <w:shd w:val="clear" w:color="auto" w:fill="auto"/>
+            <w:tcMar>
+              <w:top w:w="100" w:type="dxa"/>
+              <w:left w:w="100" w:type="dxa"/>
+              <w:bottom w:w="100" w:type="dxa"/>
+              <w:right w:w="100" w:type="dxa"/>
+            </w:tcMar>
+          </w:tcPr>
+          <w:p>
+            <w:pPr>
+              <w:widowControl w:val="0"/>
+              <w:pBdr>
+                <w:top w:val="none" w:sz="4" w:space="0" w:color="000000"/>
+                <w:left w:val="none" w:sz="4" w:space="0" w:color="000000"/>
+                <w:bottom w:val="none" w:sz="4" w:space="0" w:color="000000"/>
+                <w:right w:val="none" w:sz="4" w:space="0" w:color="000000"/>
+                <w:between w:val="none" w:sz="4" w:space="0" w:color="000000"/>
+              </w:pBdr>
+              <w:spacing w:line="240" w:lineRule="auto"/>
+              <w:jc w:val="center"/>
+              <w:rPr>
+                <w:rFonts w:ascii="Titillium Web" w:eastAsia="Titillium Web" w:hAnsi="Titillium Web" w:cs="Titillium Web"/>
+                <w:color w:val="666666"/>
+                <w:sz w:val="18"/>
+                <w:szCs w:val="18"/>
+              </w:rPr>
+            </w:pPr>
+            <w:r>
+              <w:rPr>
+                <w:rFonts w:ascii="Titillium Web" w:eastAsia="Titillium Web" w:hAnsi="Titillium Web" w:cs="Titillium Web"/>
+                <w:color w:val="666666"/>
+                <w:sz w:val="18"/>
+                <w:szCs w:val="18"/>
+              </w:rPr>
+              <w:t>1</w:t>
+            </w:r>
+          </w:p>
+        </w:tc>
+      </w:tr>
+      <w:tr>
+        <w:tc>
+          <w:tcPr>
+            <w:tcW w:w="810" w:type="dxa"/>
+            <w:shd w:val="clear" w:color="auto" w:fill="auto"/>
+            <w:tcMar>
+              <w:top w:w="100" w:type="dxa"/>
+              <w:left w:w="100" w:type="dxa"/>
+              <w:bottom w:w="100" w:type="dxa"/>
+              <w:right w:w="100" w:type="dxa"/>
+            </w:tcMar>
+          </w:tcPr>
+          <w:p>
+            <w:pPr>
+              <w:widowControl w:val="0"/>
+              <w:pBdr>
+                <w:top w:val="none" w:sz="4" w:space="0" w:color="000000"/>
+                <w:left w:val="none" w:sz="4" w:space="0" w:color="000000"/>
+                <w:bottom w:val="none" w:sz="4" w:space="0" w:color="000000"/>
+                <w:right w:val="none" w:sz="4" w:space="0" w:color="000000"/>
+                <w:between w:val="none" w:sz="4" w:space="0" w:color="000000"/>
+              </w:pBdr>
+              <w:spacing w:line="240" w:lineRule="auto"/>
+              <w:jc w:val="center"/>
+              <w:rPr>
+                <w:rFonts w:ascii="Titillium Web" w:eastAsia="Titillium Web" w:hAnsi="Titillium Web" w:cs="Titillium Web"/>
+                <w:color w:val="666666"/>
+                <w:sz w:val="18"/>
+                <w:szCs w:val="18"/>
+              </w:rPr>
+            </w:pPr>
+            <w:r>
+              <w:rPr>
+                <w:rFonts w:ascii="Titillium Web" w:eastAsia="Titillium Web" w:hAnsi="Titillium Web" w:cs="Titillium Web"/>
+                <w:color w:val="666666"/>
+                <w:sz w:val="18"/>
+                <w:szCs w:val="18"/>
+              </w:rPr>
+              <w:t>4.</w:t>
+            </w:r>
+          </w:p>
+        </w:tc>
+        <w:tc>
+          <w:tcPr>
+            <w:tcW w:w="3660" w:type="dxa"/>
+            <w:tcMar>
+              <w:top w:w="100" w:type="dxa"/>
+              <w:left w:w="100" w:type="dxa"/>
+              <w:bottom w:w="100" w:type="dxa"/>
+              <w:right w:w="100" w:type="dxa"/>
+            </w:tcMar>
+          </w:tcPr>
+          <w:p>
+            <w:pPr>
+              <w:widowControl w:val="0"/>
+              <w:spacing w:line="240" w:lineRule="auto"/>
+              <w:rPr>
+                <w:rFonts w:ascii="Titillium Web" w:eastAsia="Titillium Web" w:hAnsi="Titillium Web" w:cs="Titillium Web"/>
+                <w:color w:val="666666"/>
+                <w:sz w:val="18"/>
+                <w:szCs w:val="18"/>
+              </w:rPr>
+            </w:pPr>
+            <w:r>
+              <w:rPr>
+                <w:rFonts w:ascii="Titillium Web" w:eastAsia="Titillium Web" w:hAnsi="Titillium Web" w:cs="Titillium Web"/>
+                <w:color w:val="666666"/>
+                <w:sz w:val="18"/>
+                <w:szCs w:val="18"/>
+              </w:rPr>
+              <w:t xml:space="preserve">Penso che avrei bisogno del supporto di una persona già in grado di utilizzare il sito </w:t>
+            </w:r>
+          </w:p>
+        </w:tc>
+        <w:tc>
+          <w:tcPr>
+            <w:tcW w:w="2279" w:type="dxa"/>
+            <w:shd w:val="clear" w:color="auto" w:fill="auto"/>
+            <w:tcMar>
+              <w:top w:w="100" w:type="dxa"/>
+              <w:left w:w="100" w:type="dxa"/>
+              <w:bottom w:w="100" w:type="dxa"/>
+              <w:right w:w="100" w:type="dxa"/>
+            </w:tcMar>
+          </w:tcPr>
+          <w:p>
+            <w:pPr>
+              <w:widowControl w:val="0"/>
+              <w:pBdr>
+                <w:top w:val="none" w:sz="4" w:space="0" w:color="000000"/>
+                <w:left w:val="none" w:sz="4" w:space="0" w:color="000000"/>
+                <w:bottom w:val="none" w:sz="4" w:space="0" w:color="000000"/>
+                <w:right w:val="none" w:sz="4" w:space="0" w:color="000000"/>
+                <w:between w:val="none" w:sz="4" w:space="0" w:color="000000"/>
+              </w:pBdr>
+              <w:spacing w:line="240" w:lineRule="auto"/>
+              <w:jc w:val="center"/>
+              <w:rPr>
+                <w:rFonts w:ascii="Titillium Web" w:eastAsia="Titillium Web" w:hAnsi="Titillium Web" w:cs="Titillium Web"/>
+                <w:color w:val="666666"/>
+                <w:sz w:val="18"/>
+                <w:szCs w:val="18"/>
+              </w:rPr>
+            </w:pPr>
+            <w:r>
+              <w:rPr>
+                <w:rFonts w:ascii="Titillium Web" w:eastAsia="Titillium Web" w:hAnsi="Titillium Web" w:cs="Titillium Web"/>
+                <w:color w:val="666666"/>
+                <w:sz w:val="18"/>
+                <w:szCs w:val="18"/>
+              </w:rPr>
+              <w:t>4</w:t>
+            </w:r>
+          </w:p>
+        </w:tc>
+        <w:tc>
+          <w:tcPr>
+            <w:tcW w:w="2279" w:type="dxa"/>
+            <w:shd w:val="clear" w:color="auto" w:fill="auto"/>
+            <w:tcMar>
+              <w:top w:w="100" w:type="dxa"/>
+              <w:left w:w="100" w:type="dxa"/>
+              <w:bottom w:w="100" w:type="dxa"/>
+              <w:right w:w="100" w:type="dxa"/>
+            </w:tcMar>
+          </w:tcPr>
+          <w:p>
+            <w:pPr>
+              <w:widowControl w:val="0"/>
+              <w:pBdr>
+                <w:top w:val="none" w:sz="4" w:space="0" w:color="000000"/>
+                <w:left w:val="none" w:sz="4" w:space="0" w:color="000000"/>
+                <w:bottom w:val="none" w:sz="4" w:space="0" w:color="000000"/>
+                <w:right w:val="none" w:sz="4" w:space="0" w:color="000000"/>
+                <w:between w:val="none" w:sz="4" w:space="0" w:color="000000"/>
+              </w:pBdr>
+              <w:spacing w:line="240" w:lineRule="auto"/>
+              <w:jc w:val="center"/>
+              <w:rPr>
+                <w:rFonts w:ascii="Titillium Web" w:eastAsia="Titillium Web" w:hAnsi="Titillium Web" w:cs="Titillium Web"/>
+                <w:color w:val="666666"/>
+                <w:sz w:val="18"/>
+                <w:szCs w:val="18"/>
+              </w:rPr>
+            </w:pPr>
+            <w:r>
+              <w:rPr>
+                <w:rFonts w:ascii="Titillium Web" w:eastAsia="Titillium Web" w:hAnsi="Titillium Web" w:cs="Titillium Web"/>
+                <w:color w:val="666666"/>
+                <w:sz w:val="18"/>
+                <w:szCs w:val="18"/>
+              </w:rPr>
+              <w:t>1</w:t>
+            </w:r>
+          </w:p>
+        </w:tc>
+      </w:tr>
+      <w:tr>
+        <w:tc>
+          <w:tcPr>
+            <w:tcW w:w="810" w:type="dxa"/>
+            <w:shd w:val="clear" w:color="auto" w:fill="auto"/>
+            <w:tcMar>
+              <w:top w:w="100" w:type="dxa"/>
+              <w:left w:w="100" w:type="dxa"/>
+              <w:bottom w:w="100" w:type="dxa"/>
+              <w:right w:w="100" w:type="dxa"/>
+            </w:tcMar>
+          </w:tcPr>
+          <w:p>
+            <w:pPr>
+              <w:widowControl w:val="0"/>
+              <w:pBdr>
+                <w:top w:val="none" w:sz="4" w:space="0" w:color="000000"/>
+                <w:left w:val="none" w:sz="4" w:space="0" w:color="000000"/>
+                <w:bottom w:val="none" w:sz="4" w:space="0" w:color="000000"/>
+                <w:right w:val="none" w:sz="4" w:space="0" w:color="000000"/>
+                <w:between w:val="none" w:sz="4" w:space="0" w:color="000000"/>
+              </w:pBdr>
+              <w:spacing w:line="240" w:lineRule="auto"/>
+              <w:jc w:val="center"/>
+              <w:rPr>
+                <w:rFonts w:ascii="Titillium Web" w:eastAsia="Titillium Web" w:hAnsi="Titillium Web" w:cs="Titillium Web"/>
+                <w:color w:val="666666"/>
+                <w:sz w:val="18"/>
+                <w:szCs w:val="18"/>
+              </w:rPr>
+            </w:pPr>
+            <w:r>
+              <w:rPr>
+                <w:rFonts w:ascii="Titillium Web" w:eastAsia="Titillium Web" w:hAnsi="Titillium Web" w:cs="Titillium Web"/>
+                <w:color w:val="666666"/>
+                <w:sz w:val="18"/>
+                <w:szCs w:val="18"/>
+              </w:rPr>
+              <w:t>5.</w:t>
+            </w:r>
+          </w:p>
+        </w:tc>
+        <w:tc>
+          <w:tcPr>
+            <w:tcW w:w="3660" w:type="dxa"/>
+            <w:tcMar>
+              <w:top w:w="100" w:type="dxa"/>
+              <w:left w:w="100" w:type="dxa"/>
+              <w:bottom w:w="100" w:type="dxa"/>
+              <w:right w:w="100" w:type="dxa"/>
+            </w:tcMar>
+          </w:tcPr>
+          <w:p>
+            <w:pPr>
+              <w:widowControl w:val="0"/>
+              <w:spacing w:line="240" w:lineRule="auto"/>
+              <w:rPr>
+                <w:rFonts w:ascii="Titillium Web" w:eastAsia="Titillium Web" w:hAnsi="Titillium Web" w:cs="Titillium Web"/>
+                <w:color w:val="666666"/>
+                <w:sz w:val="18"/>
+                <w:szCs w:val="18"/>
+              </w:rPr>
+            </w:pPr>
+            <w:r>
+              <w:rPr>
+                <w:rFonts w:ascii="Titillium Web" w:eastAsia="Titillium Web" w:hAnsi="Titillium Web" w:cs="Titillium Web"/>
+                <w:color w:val="666666"/>
+                <w:sz w:val="18"/>
+                <w:szCs w:val="18"/>
+              </w:rPr>
+              <w:t>Ho trovato le varie funzionalità del sito bene integrate</w:t>
+            </w:r>
+          </w:p>
+        </w:tc>
+        <w:tc>
+          <w:tcPr>
+            <w:tcW w:w="2279" w:type="dxa"/>
+            <w:shd w:val="clear" w:color="auto" w:fill="auto"/>
+            <w:tcMar>
+              <w:top w:w="100" w:type="dxa"/>
+              <w:left w:w="100" w:type="dxa"/>
+              <w:bottom w:w="100" w:type="dxa"/>
+              <w:right w:w="100" w:type="dxa"/>
+            </w:tcMar>
+          </w:tcPr>
+          <w:p>
+            <w:pPr>
+              <w:widowControl w:val="0"/>
+              <w:pBdr>
+                <w:top w:val="none" w:sz="4" w:space="0" w:color="000000"/>
+                <w:left w:val="none" w:sz="4" w:space="0" w:color="000000"/>
+                <w:bottom w:val="none" w:sz="4" w:space="0" w:color="000000"/>
+                <w:right w:val="none" w:sz="4" w:space="0" w:color="000000"/>
+                <w:between w:val="none" w:sz="4" w:space="0" w:color="000000"/>
+              </w:pBdr>
+              <w:spacing w:line="240" w:lineRule="auto"/>
+              <w:jc w:val="center"/>
+              <w:rPr>
+                <w:rFonts w:ascii="Titillium Web" w:eastAsia="Titillium Web" w:hAnsi="Titillium Web" w:cs="Titillium Web"/>
+                <w:color w:val="666666"/>
+                <w:sz w:val="18"/>
+                <w:szCs w:val="18"/>
+              </w:rPr>
+            </w:pPr>
+            <w:r>
+              <w:rPr>
+                <w:rFonts w:ascii="Titillium Web" w:eastAsia="Titillium Web" w:hAnsi="Titillium Web" w:cs="Titillium Web"/>
+                <w:color w:val="666666"/>
+                <w:sz w:val="18"/>
+                <w:szCs w:val="18"/>
+              </w:rPr>
+              <w:t>2</w:t>
+            </w:r>
+          </w:p>
+        </w:tc>
+        <w:tc>
+          <w:tcPr>
+            <w:tcW w:w="2279" w:type="dxa"/>
+            <w:shd w:val="clear" w:color="auto" w:fill="auto"/>
+            <w:tcMar>
+              <w:top w:w="100" w:type="dxa"/>
+              <w:left w:w="100" w:type="dxa"/>
+              <w:bottom w:w="100" w:type="dxa"/>
+              <w:right w:w="100" w:type="dxa"/>
+            </w:tcMar>
+          </w:tcPr>
+          <w:p>
+            <w:pPr>
+              <w:widowControl w:val="0"/>
+              <w:pBdr>
+                <w:top w:val="none" w:sz="4" w:space="0" w:color="000000"/>
+                <w:left w:val="none" w:sz="4" w:space="0" w:color="000000"/>
+                <w:bottom w:val="none" w:sz="4" w:space="0" w:color="000000"/>
+                <w:right w:val="none" w:sz="4" w:space="0" w:color="000000"/>
+                <w:between w:val="none" w:sz="4" w:space="0" w:color="000000"/>
+              </w:pBdr>
+              <w:spacing w:line="240" w:lineRule="auto"/>
+              <w:jc w:val="center"/>
+              <w:rPr>
+                <w:rFonts w:ascii="Titillium Web" w:eastAsia="Titillium Web" w:hAnsi="Titillium Web" w:cs="Titillium Web"/>
+                <w:color w:val="666666"/>
+                <w:sz w:val="18"/>
+                <w:szCs w:val="18"/>
+              </w:rPr>
+            </w:pPr>
+            <w:r>
+              <w:rPr>
+                <w:rFonts w:ascii="Titillium Web" w:eastAsia="Titillium Web" w:hAnsi="Titillium Web" w:cs="Titillium Web"/>
+                <w:color w:val="666666"/>
+                <w:sz w:val="18"/>
+                <w:szCs w:val="18"/>
+              </w:rPr>
+              <w:t>1</w:t>
+            </w:r>
+          </w:p>
+        </w:tc>
+      </w:tr>
+      <w:tr>
+        <w:tc>
+          <w:tcPr>
+            <w:tcW w:w="810" w:type="dxa"/>
+            <w:shd w:val="clear" w:color="auto" w:fill="auto"/>
+            <w:tcMar>
+              <w:top w:w="100" w:type="dxa"/>
+              <w:left w:w="100" w:type="dxa"/>
+              <w:bottom w:w="100" w:type="dxa"/>
+              <w:right w:w="100" w:type="dxa"/>
+            </w:tcMar>
+          </w:tcPr>
+          <w:p>
+            <w:pPr>
+              <w:widowControl w:val="0"/>
+              <w:pBdr>
+                <w:top w:val="none" w:sz="4" w:space="0" w:color="000000"/>
+                <w:left w:val="none" w:sz="4" w:space="0" w:color="000000"/>
+                <w:bottom w:val="none" w:sz="4" w:space="0" w:color="000000"/>
+                <w:right w:val="none" w:sz="4" w:space="0" w:color="000000"/>
+                <w:between w:val="none" w:sz="4" w:space="0" w:color="000000"/>
+              </w:pBdr>
+              <w:spacing w:line="240" w:lineRule="auto"/>
+              <w:jc w:val="center"/>
+              <w:rPr>
+                <w:rFonts w:ascii="Titillium Web" w:eastAsia="Titillium Web" w:hAnsi="Titillium Web" w:cs="Titillium Web"/>
+                <w:color w:val="666666"/>
+                <w:sz w:val="18"/>
+                <w:szCs w:val="18"/>
+              </w:rPr>
+            </w:pPr>
+            <w:r>
+              <w:rPr>
+                <w:rFonts w:ascii="Titillium Web" w:eastAsia="Titillium Web" w:hAnsi="Titillium Web" w:cs="Titillium Web"/>
+                <w:color w:val="666666"/>
+                <w:sz w:val="18"/>
+                <w:szCs w:val="18"/>
+              </w:rPr>
+              <w:t>6.</w:t>
+            </w:r>
+          </w:p>
+        </w:tc>
+        <w:tc>
+          <w:tcPr>
+            <w:tcW w:w="3660" w:type="dxa"/>
+            <w:tcMar>
+              <w:top w:w="100" w:type="dxa"/>
+              <w:left w:w="100" w:type="dxa"/>
+              <w:bottom w:w="100" w:type="dxa"/>
+              <w:right w:w="100" w:type="dxa"/>
+            </w:tcMar>
+          </w:tcPr>
+          <w:p>
+            <w:pPr>
+              <w:widowControl w:val="0"/>
+              <w:spacing w:line="240" w:lineRule="auto"/>
+              <w:rPr>
+                <w:rFonts w:ascii="Titillium Web" w:eastAsia="Titillium Web" w:hAnsi="Titillium Web" w:cs="Titillium Web"/>
+                <w:color w:val="666666"/>
+                <w:sz w:val="18"/>
+                <w:szCs w:val="18"/>
+              </w:rPr>
+            </w:pPr>
+            <w:r>
+              <w:rPr>
+                <w:rFonts w:ascii="Titillium Web" w:eastAsia="Titillium Web" w:hAnsi="Titillium Web" w:cs="Titillium Web"/>
+                <w:color w:val="666666"/>
+                <w:sz w:val="18"/>
+                <w:szCs w:val="18"/>
+              </w:rPr>
+              <w:t xml:space="preserve">Ho trovato incoerenze tra le varie funzionalità del sito </w:t>
+            </w:r>
+          </w:p>
+        </w:tc>
+        <w:tc>
+          <w:tcPr>
+            <w:tcW w:w="2279" w:type="dxa"/>
+            <w:shd w:val="clear" w:color="auto" w:fill="auto"/>
+            <w:tcMar>
+              <w:top w:w="100" w:type="dxa"/>
+              <w:left w:w="100" w:type="dxa"/>
+              <w:bottom w:w="100" w:type="dxa"/>
+              <w:right w:w="100" w:type="dxa"/>
+            </w:tcMar>
+          </w:tcPr>
+          <w:p>
+            <w:pPr>
+              <w:widowControl w:val="0"/>
+              <w:pBdr>
+                <w:top w:val="none" w:sz="4" w:space="0" w:color="000000"/>
+                <w:left w:val="none" w:sz="4" w:space="0" w:color="000000"/>
+                <w:bottom w:val="none" w:sz="4" w:space="0" w:color="000000"/>
+                <w:right w:val="none" w:sz="4" w:space="0" w:color="000000"/>
+                <w:between w:val="none" w:sz="4" w:space="0" w:color="000000"/>
+              </w:pBdr>
+              <w:spacing w:line="240" w:lineRule="auto"/>
+              <w:jc w:val="center"/>
+              <w:rPr>
+                <w:rFonts w:ascii="Titillium Web" w:eastAsia="Titillium Web" w:hAnsi="Titillium Web" w:cs="Titillium Web"/>
+                <w:color w:val="666666"/>
+                <w:sz w:val="18"/>
+                <w:szCs w:val="18"/>
+              </w:rPr>
+            </w:pPr>
+            <w:r>
+              <w:rPr>
+                <w:rFonts w:ascii="Titillium Web" w:eastAsia="Titillium Web" w:hAnsi="Titillium Web" w:cs="Titillium Web"/>
+                <w:color w:val="666666"/>
+                <w:sz w:val="18"/>
+                <w:szCs w:val="18"/>
+              </w:rPr>
+              <w:t>3</w:t>
             </w:r>
           </w:p>
         </w:tc>
@@ -4970,7 +5598,7 @@
                 <w:sz w:val="18"/>
                 <w:szCs w:val="18"/>
               </w:rPr>
-              <w:t>3.</w:t>
+              <w:t>7.</w:t>
             </w:r>
           </w:p>
         </w:tc>
@@ -5002,7 +5630,7 @@
                 <w:sz w:val="18"/>
                 <w:szCs w:val="18"/>
               </w:rPr>
-              <w:t xml:space="preserve">Ho trovato il sito molto semplice da usare                      </w:t>
+              <w:t xml:space="preserve">Penso che la maggior parte delle persone possano imparare ad utilizzare il sito facilmente </w:t>
             </w:r>
           </w:p>
         </w:tc>
@@ -5084,7 +5712,7 @@
                 <w:sz w:val="18"/>
                 <w:szCs w:val="18"/>
               </w:rPr>
-              <w:t>2</w:t>
+              <w:t>1</w:t>
             </w:r>
           </w:p>
         </w:tc>
@@ -5127,7 +5755,7 @@
                 <w:sz w:val="18"/>
                 <w:szCs w:val="18"/>
               </w:rPr>
-              <w:t>4.</w:t>
+              <w:t>8.</w:t>
             </w:r>
           </w:p>
         </w:tc>
@@ -5159,7 +5787,7 @@
                 <w:sz w:val="18"/>
                 <w:szCs w:val="18"/>
               </w:rPr>
-              <w:t xml:space="preserve">Penso che avrei bisogno del supporto di una persona già in grado di utilizzare il sito </w:t>
+              <w:t xml:space="preserve">Ho trovato il sito molto difficile da utilizzare    </w:t>
             </w:r>
           </w:p>
         </w:tc>
@@ -5241,7 +5869,7 @@
                 <w:sz w:val="18"/>
                 <w:szCs w:val="18"/>
               </w:rPr>
-              <w:t>3</w:t>
+              <w:t>1</w:t>
             </w:r>
           </w:p>
         </w:tc>
@@ -5284,7 +5912,7 @@
                 <w:sz w:val="18"/>
                 <w:szCs w:val="18"/>
               </w:rPr>
-              <w:t>5.</w:t>
+              <w:t>9.</w:t>
             </w:r>
           </w:p>
         </w:tc>
@@ -5316,7 +5944,7 @@
                 <w:sz w:val="18"/>
                 <w:szCs w:val="18"/>
               </w:rPr>
-              <w:t>Ho trovato le varie funzionalità del sito bene integrate</w:t>
+              <w:t>Mi sono sentito a mio agio nell'utilizzare il sito</w:t>
             </w:r>
           </w:p>
         </w:tc>
@@ -5398,7 +6026,7 @@
                 <w:sz w:val="18"/>
                 <w:szCs w:val="18"/>
               </w:rPr>
-              <w:t>3</w:t>
+              <w:t>1</w:t>
             </w:r>
           </w:p>
         </w:tc>
@@ -5441,7 +6069,7 @@
                 <w:sz w:val="18"/>
                 <w:szCs w:val="18"/>
               </w:rPr>
-              <w:t>6.</w:t>
+              <w:t>10.</w:t>
             </w:r>
           </w:p>
         </w:tc>
@@ -5473,7 +6101,7 @@
                 <w:sz w:val="18"/>
                 <w:szCs w:val="18"/>
               </w:rPr>
-              <w:t xml:space="preserve">Ho trovato incoerenze tra le varie funzionalità del sito </w:t>
+              <w:t xml:space="preserve">Ho avuto bisogno di imparare molti processi prima di riuscire ad utilizzare al meglio il sito </w:t>
             </w:r>
           </w:p>
         </w:tc>
@@ -5555,635 +6183,7 @@
                 <w:sz w:val="18"/>
                 <w:szCs w:val="18"/>
               </w:rPr>
-              <w:t>3</w:t>
-            </w:r>
-          </w:p>
-        </w:tc>
-      </w:tr>
-      <w:tr>
-        <w:tc>
-          <w:tcPr>
-            <w:tcW w:w="810" w:type="dxa"/>
-            <w:shd w:val="clear" w:color="auto" w:fill="auto"/>
-            <w:tcMar>
-              <w:top w:w="100" w:type="dxa"/>
-              <w:left w:w="100" w:type="dxa"/>
-              <w:bottom w:w="100" w:type="dxa"/>
-              <w:right w:w="100" w:type="dxa"/>
-            </w:tcMar>
-          </w:tcPr>
-          <w:p>
-            <w:pPr>
-              <w:widowControl w:val="0"/>
-              <w:pBdr>
-                <w:top w:val="none" w:sz="4" w:space="0" w:color="000000"/>
-                <w:left w:val="none" w:sz="4" w:space="0" w:color="000000"/>
-                <w:bottom w:val="none" w:sz="4" w:space="0" w:color="000000"/>
-                <w:right w:val="none" w:sz="4" w:space="0" w:color="000000"/>
-                <w:between w:val="none" w:sz="4" w:space="0" w:color="000000"/>
-              </w:pBdr>
-              <w:spacing w:line="240" w:lineRule="auto"/>
-              <w:jc w:val="center"/>
-              <w:rPr>
-                <w:rFonts w:ascii="Titillium Web" w:eastAsia="Titillium Web" w:hAnsi="Titillium Web" w:cs="Titillium Web"/>
-                <w:color w:val="666666"/>
-                <w:sz w:val="18"/>
-                <w:szCs w:val="18"/>
-              </w:rPr>
-            </w:pPr>
-            <w:r>
-              <w:rPr>
-                <w:rFonts w:ascii="Titillium Web" w:eastAsia="Titillium Web" w:hAnsi="Titillium Web" w:cs="Titillium Web"/>
-                <w:color w:val="666666"/>
-                <w:sz w:val="18"/>
-                <w:szCs w:val="18"/>
-              </w:rPr>
-              <w:t>7.</w:t>
-            </w:r>
-          </w:p>
-        </w:tc>
-        <w:tc>
-          <w:tcPr>
-            <w:tcW w:w="3660" w:type="dxa"/>
-            <w:tcMar>
-              <w:top w:w="100" w:type="dxa"/>
-              <w:left w:w="100" w:type="dxa"/>
-              <w:bottom w:w="100" w:type="dxa"/>
-              <w:right w:w="100" w:type="dxa"/>
-            </w:tcMar>
-          </w:tcPr>
-          <w:p>
-            <w:pPr>
-              <w:widowControl w:val="0"/>
-              <w:spacing w:line="240" w:lineRule="auto"/>
-              <w:rPr>
-                <w:rFonts w:ascii="Titillium Web" w:eastAsia="Titillium Web" w:hAnsi="Titillium Web" w:cs="Titillium Web"/>
-                <w:color w:val="666666"/>
-                <w:sz w:val="18"/>
-                <w:szCs w:val="18"/>
-              </w:rPr>
-            </w:pPr>
-            <w:r>
-              <w:rPr>
-                <w:rFonts w:ascii="Titillium Web" w:eastAsia="Titillium Web" w:hAnsi="Titillium Web" w:cs="Titillium Web"/>
-                <w:color w:val="666666"/>
-                <w:sz w:val="18"/>
-                <w:szCs w:val="18"/>
-              </w:rPr>
-              <w:t xml:space="preserve">Penso che la maggior parte delle persone possano imparare ad utilizzare il sito facilmente </w:t>
-            </w:r>
-          </w:p>
-        </w:tc>
-        <w:tc>
-          <w:tcPr>
-            <w:tcW w:w="2279" w:type="dxa"/>
-            <w:shd w:val="clear" w:color="auto" w:fill="auto"/>
-            <w:tcMar>
-              <w:top w:w="100" w:type="dxa"/>
-              <w:left w:w="100" w:type="dxa"/>
-              <w:bottom w:w="100" w:type="dxa"/>
-              <w:right w:w="100" w:type="dxa"/>
-            </w:tcMar>
-          </w:tcPr>
-          <w:p>
-            <w:pPr>
-              <w:widowControl w:val="0"/>
-              <w:pBdr>
-                <w:top w:val="none" w:sz="4" w:space="0" w:color="000000"/>
-                <w:left w:val="none" w:sz="4" w:space="0" w:color="000000"/>
-                <w:bottom w:val="none" w:sz="4" w:space="0" w:color="000000"/>
-                <w:right w:val="none" w:sz="4" w:space="0" w:color="000000"/>
-                <w:between w:val="none" w:sz="4" w:space="0" w:color="000000"/>
-              </w:pBdr>
-              <w:spacing w:line="240" w:lineRule="auto"/>
-              <w:jc w:val="center"/>
-              <w:rPr>
-                <w:rFonts w:ascii="Titillium Web" w:eastAsia="Titillium Web" w:hAnsi="Titillium Web" w:cs="Titillium Web"/>
-                <w:color w:val="666666"/>
-                <w:sz w:val="18"/>
-                <w:szCs w:val="18"/>
-              </w:rPr>
-            </w:pPr>
-            <w:r>
-              <w:rPr>
-                <w:rFonts w:ascii="Titillium Web" w:eastAsia="Titillium Web" w:hAnsi="Titillium Web" w:cs="Titillium Web"/>
-                <w:color w:val="666666"/>
-                <w:sz w:val="18"/>
-                <w:szCs w:val="18"/>
-              </w:rPr>
               <w:t>2</w:t>
-            </w:r>
-          </w:p>
-        </w:tc>
-        <w:tc>
-          <w:tcPr>
-            <w:tcW w:w="2279" w:type="dxa"/>
-            <w:shd w:val="clear" w:color="auto" w:fill="auto"/>
-            <w:tcMar>
-              <w:top w:w="100" w:type="dxa"/>
-              <w:left w:w="100" w:type="dxa"/>
-              <w:bottom w:w="100" w:type="dxa"/>
-              <w:right w:w="100" w:type="dxa"/>
-            </w:tcMar>
-          </w:tcPr>
-          <w:p>
-            <w:pPr>
-              <w:widowControl w:val="0"/>
-              <w:pBdr>
-                <w:top w:val="none" w:sz="4" w:space="0" w:color="000000"/>
-                <w:left w:val="none" w:sz="4" w:space="0" w:color="000000"/>
-                <w:bottom w:val="none" w:sz="4" w:space="0" w:color="000000"/>
-                <w:right w:val="none" w:sz="4" w:space="0" w:color="000000"/>
-                <w:between w:val="none" w:sz="4" w:space="0" w:color="000000"/>
-              </w:pBdr>
-              <w:spacing w:line="240" w:lineRule="auto"/>
-              <w:jc w:val="center"/>
-              <w:rPr>
-                <w:rFonts w:ascii="Titillium Web" w:eastAsia="Titillium Web" w:hAnsi="Titillium Web" w:cs="Titillium Web"/>
-                <w:color w:val="666666"/>
-                <w:sz w:val="18"/>
-                <w:szCs w:val="18"/>
-              </w:rPr>
-            </w:pPr>
-            <w:r>
-              <w:rPr>
-                <w:rFonts w:ascii="Titillium Web" w:eastAsia="Titillium Web" w:hAnsi="Titillium Web" w:cs="Titillium Web"/>
-                <w:color w:val="666666"/>
-                <w:sz w:val="18"/>
-                <w:szCs w:val="18"/>
-              </w:rPr>
-              <w:t>3</w:t>
-            </w:r>
-          </w:p>
-        </w:tc>
-      </w:tr>
-      <w:tr>
-        <w:tc>
-          <w:tcPr>
-            <w:tcW w:w="810" w:type="dxa"/>
-            <w:shd w:val="clear" w:color="auto" w:fill="auto"/>
-            <w:tcMar>
-              <w:top w:w="100" w:type="dxa"/>
-              <w:left w:w="100" w:type="dxa"/>
-              <w:bottom w:w="100" w:type="dxa"/>
-              <w:right w:w="100" w:type="dxa"/>
-            </w:tcMar>
-          </w:tcPr>
-          <w:p>
-            <w:pPr>
-              <w:widowControl w:val="0"/>
-              <w:pBdr>
-                <w:top w:val="none" w:sz="4" w:space="0" w:color="000000"/>
-                <w:left w:val="none" w:sz="4" w:space="0" w:color="000000"/>
-                <w:bottom w:val="none" w:sz="4" w:space="0" w:color="000000"/>
-                <w:right w:val="none" w:sz="4" w:space="0" w:color="000000"/>
-                <w:between w:val="none" w:sz="4" w:space="0" w:color="000000"/>
-              </w:pBdr>
-              <w:spacing w:line="240" w:lineRule="auto"/>
-              <w:jc w:val="center"/>
-              <w:rPr>
-                <w:rFonts w:ascii="Titillium Web" w:eastAsia="Titillium Web" w:hAnsi="Titillium Web" w:cs="Titillium Web"/>
-                <w:color w:val="666666"/>
-                <w:sz w:val="18"/>
-                <w:szCs w:val="18"/>
-              </w:rPr>
-            </w:pPr>
-            <w:r>
-              <w:rPr>
-                <w:rFonts w:ascii="Titillium Web" w:eastAsia="Titillium Web" w:hAnsi="Titillium Web" w:cs="Titillium Web"/>
-                <w:color w:val="666666"/>
-                <w:sz w:val="18"/>
-                <w:szCs w:val="18"/>
-              </w:rPr>
-              <w:t>8.</w:t>
-            </w:r>
-          </w:p>
-        </w:tc>
-        <w:tc>
-          <w:tcPr>
-            <w:tcW w:w="3660" w:type="dxa"/>
-            <w:tcMar>
-              <w:top w:w="100" w:type="dxa"/>
-              <w:left w:w="100" w:type="dxa"/>
-              <w:bottom w:w="100" w:type="dxa"/>
-              <w:right w:w="100" w:type="dxa"/>
-            </w:tcMar>
-          </w:tcPr>
-          <w:p>
-            <w:pPr>
-              <w:widowControl w:val="0"/>
-              <w:spacing w:line="240" w:lineRule="auto"/>
-              <w:rPr>
-                <w:rFonts w:ascii="Titillium Web" w:eastAsia="Titillium Web" w:hAnsi="Titillium Web" w:cs="Titillium Web"/>
-                <w:color w:val="666666"/>
-                <w:sz w:val="18"/>
-                <w:szCs w:val="18"/>
-              </w:rPr>
-            </w:pPr>
-            <w:r>
-              <w:rPr>
-                <w:rFonts w:ascii="Titillium Web" w:eastAsia="Titillium Web" w:hAnsi="Titillium Web" w:cs="Titillium Web"/>
-                <w:color w:val="666666"/>
-                <w:sz w:val="18"/>
-                <w:szCs w:val="18"/>
-              </w:rPr>
-              <w:t xml:space="preserve">Ho trovato il sito molto difficile da utilizzare    </w:t>
-            </w:r>
-          </w:p>
-        </w:tc>
-        <w:tc>
-          <w:tcPr>
-            <w:tcW w:w="2279" w:type="dxa"/>
-            <w:shd w:val="clear" w:color="auto" w:fill="auto"/>
-            <w:tcMar>
-              <w:top w:w="100" w:type="dxa"/>
-              <w:left w:w="100" w:type="dxa"/>
-              <w:bottom w:w="100" w:type="dxa"/>
-              <w:right w:w="100" w:type="dxa"/>
-            </w:tcMar>
-          </w:tcPr>
-          <w:p>
-            <w:pPr>
-              <w:widowControl w:val="0"/>
-              <w:pBdr>
-                <w:top w:val="none" w:sz="4" w:space="0" w:color="000000"/>
-                <w:left w:val="none" w:sz="4" w:space="0" w:color="000000"/>
-                <w:bottom w:val="none" w:sz="4" w:space="0" w:color="000000"/>
-                <w:right w:val="none" w:sz="4" w:space="0" w:color="000000"/>
-                <w:between w:val="none" w:sz="4" w:space="0" w:color="000000"/>
-              </w:pBdr>
-              <w:spacing w:line="240" w:lineRule="auto"/>
-              <w:jc w:val="center"/>
-              <w:rPr>
-                <w:rFonts w:ascii="Titillium Web" w:eastAsia="Titillium Web" w:hAnsi="Titillium Web" w:cs="Titillium Web"/>
-                <w:color w:val="666666"/>
-                <w:sz w:val="18"/>
-                <w:szCs w:val="18"/>
-              </w:rPr>
-            </w:pPr>
-            <w:r>
-              <w:rPr>
-                <w:rFonts w:ascii="Titillium Web" w:eastAsia="Titillium Web" w:hAnsi="Titillium Web" w:cs="Titillium Web"/>
-                <w:color w:val="666666"/>
-                <w:sz w:val="18"/>
-                <w:szCs w:val="18"/>
-              </w:rPr>
-              <w:t>4</w:t>
-            </w:r>
-          </w:p>
-        </w:tc>
-        <w:tc>
-          <w:tcPr>
-            <w:tcW w:w="2279" w:type="dxa"/>
-            <w:shd w:val="clear" w:color="auto" w:fill="auto"/>
-            <w:tcMar>
-              <w:top w:w="100" w:type="dxa"/>
-              <w:left w:w="100" w:type="dxa"/>
-              <w:bottom w:w="100" w:type="dxa"/>
-              <w:right w:w="100" w:type="dxa"/>
-            </w:tcMar>
-          </w:tcPr>
-          <w:p>
-            <w:pPr>
-              <w:widowControl w:val="0"/>
-              <w:pBdr>
-                <w:top w:val="none" w:sz="4" w:space="0" w:color="000000"/>
-                <w:left w:val="none" w:sz="4" w:space="0" w:color="000000"/>
-                <w:bottom w:val="none" w:sz="4" w:space="0" w:color="000000"/>
-                <w:right w:val="none" w:sz="4" w:space="0" w:color="000000"/>
-                <w:between w:val="none" w:sz="4" w:space="0" w:color="000000"/>
-              </w:pBdr>
-              <w:spacing w:line="240" w:lineRule="auto"/>
-              <w:jc w:val="center"/>
-              <w:rPr>
-                <w:rFonts w:ascii="Titillium Web" w:eastAsia="Titillium Web" w:hAnsi="Titillium Web" w:cs="Titillium Web"/>
-                <w:color w:val="666666"/>
-                <w:sz w:val="18"/>
-                <w:szCs w:val="18"/>
-              </w:rPr>
-            </w:pPr>
-            <w:r>
-              <w:rPr>
-                <w:rFonts w:ascii="Titillium Web" w:eastAsia="Titillium Web" w:hAnsi="Titillium Web" w:cs="Titillium Web"/>
-                <w:color w:val="666666"/>
-                <w:sz w:val="18"/>
-                <w:szCs w:val="18"/>
-              </w:rPr>
-              <w:t>4</w:t>
-            </w:r>
-          </w:p>
-        </w:tc>
-      </w:tr>
-      <w:tr>
-        <w:tc>
-          <w:tcPr>
-            <w:tcW w:w="810" w:type="dxa"/>
-            <w:shd w:val="clear" w:color="auto" w:fill="auto"/>
-            <w:tcMar>
-              <w:top w:w="100" w:type="dxa"/>
-              <w:left w:w="100" w:type="dxa"/>
-              <w:bottom w:w="100" w:type="dxa"/>
-              <w:right w:w="100" w:type="dxa"/>
-            </w:tcMar>
-          </w:tcPr>
-          <w:p>
-            <w:pPr>
-              <w:widowControl w:val="0"/>
-              <w:pBdr>
-                <w:top w:val="none" w:sz="4" w:space="0" w:color="000000"/>
-                <w:left w:val="none" w:sz="4" w:space="0" w:color="000000"/>
-                <w:bottom w:val="none" w:sz="4" w:space="0" w:color="000000"/>
-                <w:right w:val="none" w:sz="4" w:space="0" w:color="000000"/>
-                <w:between w:val="none" w:sz="4" w:space="0" w:color="000000"/>
-              </w:pBdr>
-              <w:spacing w:line="240" w:lineRule="auto"/>
-              <w:jc w:val="center"/>
-              <w:rPr>
-                <w:rFonts w:ascii="Titillium Web" w:eastAsia="Titillium Web" w:hAnsi="Titillium Web" w:cs="Titillium Web"/>
-                <w:color w:val="666666"/>
-                <w:sz w:val="18"/>
-                <w:szCs w:val="18"/>
-              </w:rPr>
-            </w:pPr>
-            <w:r>
-              <w:rPr>
-                <w:rFonts w:ascii="Titillium Web" w:eastAsia="Titillium Web" w:hAnsi="Titillium Web" w:cs="Titillium Web"/>
-                <w:color w:val="666666"/>
-                <w:sz w:val="18"/>
-                <w:szCs w:val="18"/>
-              </w:rPr>
-              <w:t>9.</w:t>
-            </w:r>
-          </w:p>
-        </w:tc>
-        <w:tc>
-          <w:tcPr>
-            <w:tcW w:w="3660" w:type="dxa"/>
-            <w:tcMar>
-              <w:top w:w="100" w:type="dxa"/>
-              <w:left w:w="100" w:type="dxa"/>
-              <w:bottom w:w="100" w:type="dxa"/>
-              <w:right w:w="100" w:type="dxa"/>
-            </w:tcMar>
-          </w:tcPr>
-          <w:p>
-            <w:pPr>
-              <w:widowControl w:val="0"/>
-              <w:spacing w:line="240" w:lineRule="auto"/>
-              <w:rPr>
-                <w:rFonts w:ascii="Titillium Web" w:eastAsia="Titillium Web" w:hAnsi="Titillium Web" w:cs="Titillium Web"/>
-                <w:color w:val="666666"/>
-                <w:sz w:val="18"/>
-                <w:szCs w:val="18"/>
-              </w:rPr>
-            </w:pPr>
-            <w:r>
-              <w:rPr>
-                <w:rFonts w:ascii="Titillium Web" w:eastAsia="Titillium Web" w:hAnsi="Titillium Web" w:cs="Titillium Web"/>
-                <w:color w:val="666666"/>
-                <w:sz w:val="18"/>
-                <w:szCs w:val="18"/>
-              </w:rPr>
-              <w:t>Mi sono sentito a mio agio nell'utilizzare il sito</w:t>
-            </w:r>
-          </w:p>
-        </w:tc>
-        <w:tc>
-          <w:tcPr>
-            <w:tcW w:w="2279" w:type="dxa"/>
-            <w:shd w:val="clear" w:color="auto" w:fill="auto"/>
-            <w:tcMar>
-              <w:top w:w="100" w:type="dxa"/>
-              <w:left w:w="100" w:type="dxa"/>
-              <w:bottom w:w="100" w:type="dxa"/>
-              <w:right w:w="100" w:type="dxa"/>
-            </w:tcMar>
-          </w:tcPr>
-          <w:p>
-            <w:pPr>
-              <w:widowControl w:val="0"/>
-              <w:pBdr>
-                <w:top w:val="none" w:sz="4" w:space="0" w:color="000000"/>
-                <w:left w:val="none" w:sz="4" w:space="0" w:color="000000"/>
-                <w:bottom w:val="none" w:sz="4" w:space="0" w:color="000000"/>
-                <w:right w:val="none" w:sz="4" w:space="0" w:color="000000"/>
-                <w:between w:val="none" w:sz="4" w:space="0" w:color="000000"/>
-              </w:pBdr>
-              <w:spacing w:line="240" w:lineRule="auto"/>
-              <w:jc w:val="center"/>
-              <w:rPr>
-                <w:rFonts w:ascii="Titillium Web" w:eastAsia="Titillium Web" w:hAnsi="Titillium Web" w:cs="Titillium Web"/>
-                <w:color w:val="666666"/>
-                <w:sz w:val="18"/>
-                <w:szCs w:val="18"/>
-              </w:rPr>
-            </w:pPr>
-            <w:r>
-              <w:rPr>
-                <w:rFonts w:ascii="Titillium Web" w:eastAsia="Titillium Web" w:hAnsi="Titillium Web" w:cs="Titillium Web"/>
-                <w:color w:val="666666"/>
-                <w:sz w:val="18"/>
-                <w:szCs w:val="18"/>
-              </w:rPr>
-              <w:t>2</w:t>
-            </w:r>
-          </w:p>
-        </w:tc>
-        <w:tc>
-          <w:tcPr>
-            <w:tcW w:w="2279" w:type="dxa"/>
-            <w:shd w:val="clear" w:color="auto" w:fill="auto"/>
-            <w:tcMar>
-              <w:top w:w="100" w:type="dxa"/>
-              <w:left w:w="100" w:type="dxa"/>
-              <w:bottom w:w="100" w:type="dxa"/>
-              <w:right w:w="100" w:type="dxa"/>
-            </w:tcMar>
-          </w:tcPr>
-          <w:p>
-            <w:pPr>
-              <w:widowControl w:val="0"/>
-              <w:pBdr>
-                <w:top w:val="none" w:sz="4" w:space="0" w:color="000000"/>
-                <w:left w:val="none" w:sz="4" w:space="0" w:color="000000"/>
-                <w:bottom w:val="none" w:sz="4" w:space="0" w:color="000000"/>
-                <w:right w:val="none" w:sz="4" w:space="0" w:color="000000"/>
-                <w:between w:val="none" w:sz="4" w:space="0" w:color="000000"/>
-              </w:pBdr>
-              <w:spacing w:line="240" w:lineRule="auto"/>
-              <w:jc w:val="center"/>
-              <w:rPr>
-                <w:rFonts w:ascii="Titillium Web" w:eastAsia="Titillium Web" w:hAnsi="Titillium Web" w:cs="Titillium Web"/>
-                <w:color w:val="666666"/>
-                <w:sz w:val="18"/>
-                <w:szCs w:val="18"/>
-              </w:rPr>
-            </w:pPr>
-            <w:r>
-              <w:rPr>
-                <w:rFonts w:ascii="Titillium Web" w:eastAsia="Titillium Web" w:hAnsi="Titillium Web" w:cs="Titillium Web"/>
-                <w:color w:val="666666"/>
-                <w:sz w:val="18"/>
-                <w:szCs w:val="18"/>
-              </w:rPr>
-              <w:t>3</w:t>
-            </w:r>
-          </w:p>
-        </w:tc>
-      </w:tr>
-      <w:tr>
-        <w:tc>
-          <w:tcPr>
-            <w:tcW w:w="810" w:type="dxa"/>
-            <w:shd w:val="clear" w:color="auto" w:fill="auto"/>
-            <w:tcMar>
-              <w:top w:w="100" w:type="dxa"/>
-              <w:left w:w="100" w:type="dxa"/>
-              <w:bottom w:w="100" w:type="dxa"/>
-              <w:right w:w="100" w:type="dxa"/>
-            </w:tcMar>
-          </w:tcPr>
-          <w:p>
-            <w:pPr>
-              <w:widowControl w:val="0"/>
-              <w:pBdr>
-                <w:top w:val="none" w:sz="4" w:space="0" w:color="000000"/>
-                <w:left w:val="none" w:sz="4" w:space="0" w:color="000000"/>
-                <w:bottom w:val="none" w:sz="4" w:space="0" w:color="000000"/>
-                <w:right w:val="none" w:sz="4" w:space="0" w:color="000000"/>
-                <w:between w:val="none" w:sz="4" w:space="0" w:color="000000"/>
-              </w:pBdr>
-              <w:spacing w:line="240" w:lineRule="auto"/>
-              <w:jc w:val="center"/>
-              <w:rPr>
-                <w:rFonts w:ascii="Titillium Web" w:eastAsia="Titillium Web" w:hAnsi="Titillium Web" w:cs="Titillium Web"/>
-                <w:color w:val="666666"/>
-                <w:sz w:val="18"/>
-                <w:szCs w:val="18"/>
-              </w:rPr>
-            </w:pPr>
-            <w:r>
-              <w:rPr>
-                <w:rFonts w:ascii="Titillium Web" w:eastAsia="Titillium Web" w:hAnsi="Titillium Web" w:cs="Titillium Web"/>
-                <w:color w:val="666666"/>
-                <w:sz w:val="18"/>
-                <w:szCs w:val="18"/>
-              </w:rPr>
-              <w:t>10.</w:t>
-            </w:r>
-          </w:p>
-        </w:tc>
-        <w:tc>
-          <w:tcPr>
-            <w:tcW w:w="3660" w:type="dxa"/>
-            <w:tcMar>
-              <w:top w:w="100" w:type="dxa"/>
-              <w:left w:w="100" w:type="dxa"/>
-              <w:bottom w:w="100" w:type="dxa"/>
-              <w:right w:w="100" w:type="dxa"/>
-            </w:tcMar>
-          </w:tcPr>
-          <w:p>
-            <w:pPr>
-              <w:widowControl w:val="0"/>
-              <w:spacing w:line="240" w:lineRule="auto"/>
-              <w:rPr>
-                <w:rFonts w:ascii="Titillium Web" w:eastAsia="Titillium Web" w:hAnsi="Titillium Web" w:cs="Titillium Web"/>
-                <w:color w:val="666666"/>
-                <w:sz w:val="18"/>
-                <w:szCs w:val="18"/>
-              </w:rPr>
-            </w:pPr>
-            <w:r>
-              <w:rPr>
-                <w:rFonts w:ascii="Titillium Web" w:eastAsia="Titillium Web" w:hAnsi="Titillium Web" w:cs="Titillium Web"/>
-                <w:color w:val="666666"/>
-                <w:sz w:val="18"/>
-                <w:szCs w:val="18"/>
-              </w:rPr>
-              <w:t xml:space="preserve">Ho avuto bisogno di imparare molti processi prima di riuscire ad utilizzare al meglio il sito </w:t>
-            </w:r>
-          </w:p>
-        </w:tc>
-        <w:tc>
-          <w:tcPr>
-            <w:tcW w:w="2279" w:type="dxa"/>
-            <w:shd w:val="clear" w:color="auto" w:fill="auto"/>
-            <w:tcMar>
-              <w:top w:w="100" w:type="dxa"/>
-              <w:left w:w="100" w:type="dxa"/>
-              <w:bottom w:w="100" w:type="dxa"/>
-              <w:right w:w="100" w:type="dxa"/>
-            </w:tcMar>
-          </w:tcPr>
-          <w:p>
-            <w:pPr>
-              <w:widowControl w:val="0"/>
-              <w:pBdr>
-                <w:top w:val="none" w:sz="4" w:space="0" w:color="000000"/>
-                <w:left w:val="none" w:sz="4" w:space="0" w:color="000000"/>
-                <w:bottom w:val="none" w:sz="4" w:space="0" w:color="000000"/>
-                <w:right w:val="none" w:sz="4" w:space="0" w:color="000000"/>
-                <w:between w:val="none" w:sz="4" w:space="0" w:color="000000"/>
-              </w:pBdr>
-              <w:spacing w:line="240" w:lineRule="auto"/>
-              <w:jc w:val="center"/>
-              <w:rPr>
-                <w:rFonts w:ascii="Titillium Web" w:eastAsia="Titillium Web" w:hAnsi="Titillium Web" w:cs="Titillium Web"/>
-                <w:color w:val="666666"/>
-                <w:sz w:val="18"/>
-                <w:szCs w:val="18"/>
-              </w:rPr>
-            </w:pPr>
-            <w:r>
-              <w:rPr>
-                <w:rFonts w:ascii="Titillium Web" w:eastAsia="Titillium Web" w:hAnsi="Titillium Web" w:cs="Titillium Web"/>
-                <w:color w:val="666666"/>
-                <w:sz w:val="18"/>
-                <w:szCs w:val="18"/>
-              </w:rPr>
-              <w:t>3</w:t>
-            </w:r>
-          </w:p>
-        </w:tc>
-        <w:tc>
-          <w:tcPr>
-            <w:tcW w:w="2279" w:type="dxa"/>
-            <w:shd w:val="clear" w:color="auto" w:fill="auto"/>
-            <w:tcMar>
-              <w:top w:w="100" w:type="dxa"/>
-              <w:left w:w="100" w:type="dxa"/>
-              <w:bottom w:w="100" w:type="dxa"/>
-              <w:right w:w="100" w:type="dxa"/>
-            </w:tcMar>
-          </w:tcPr>
-          <w:p>
-            <w:pPr>
-              <w:widowControl w:val="0"/>
-              <w:pBdr>
-                <w:top w:val="none" w:sz="4" w:space="0" w:color="000000"/>
-                <w:left w:val="none" w:sz="4" w:space="0" w:color="000000"/>
-                <w:bottom w:val="none" w:sz="4" w:space="0" w:color="000000"/>
-                <w:right w:val="none" w:sz="4" w:space="0" w:color="000000"/>
-                <w:between w:val="none" w:sz="4" w:space="0" w:color="000000"/>
-              </w:pBdr>
-              <w:spacing w:line="240" w:lineRule="auto"/>
-              <w:jc w:val="center"/>
-              <w:rPr>
-                <w:rFonts w:ascii="Titillium Web" w:eastAsia="Titillium Web" w:hAnsi="Titillium Web" w:cs="Titillium Web"/>
-                <w:color w:val="666666"/>
-                <w:sz w:val="18"/>
-                <w:szCs w:val="18"/>
-              </w:rPr>
-            </w:pPr>
-            <w:r>
-              <w:rPr>
-                <w:rFonts w:ascii="Titillium Web" w:eastAsia="Titillium Web" w:hAnsi="Titillium Web" w:cs="Titillium Web"/>
-                <w:color w:val="666666"/>
-                <w:sz w:val="18"/>
-                <w:szCs w:val="18"/>
-              </w:rPr>
-              <w:t>4</w:t>
             </w:r>
           </w:p>
         </w:tc>
@@ -19528,6 +19528,21 @@
 </file>
 
 <file path=customXml/item1.xml><?xml version="1.0" encoding="utf-8"?>
+<p:properties xmlns:p="http://schemas.microsoft.com/office/2006/metadata/properties" xmlns:xsi="http://www.w3.org/2001/XMLSchema-instance" xmlns:pc="http://schemas.microsoft.com/office/infopath/2007/PartnerControls">
+  <documentManagement/>
+</p:properties>
+</file>
+
+<file path=customXml/item2.xml><?xml version="1.0" encoding="utf-8"?>
+<?mso-contentType ?>
+<FormTemplates xmlns="http://schemas.microsoft.com/sharepoint/v3/contenttype/forms">
+  <Display>DocumentLibraryForm</Display>
+  <Edit>DocumentLibraryForm</Edit>
+  <New>DocumentLibraryForm</New>
+</FormTemplates>
+</file>
+
+<file path=customXml/item3.xml><?xml version="1.0" encoding="utf-8"?>
 <ct:contentTypeSchema xmlns:ct="http://schemas.microsoft.com/office/2006/metadata/contentType" xmlns:ma="http://schemas.microsoft.com/office/2006/metadata/properties/metaAttributes" ct:_="" ma:_="" ma:contentTypeName="Documento" ma:contentTypeID="0x0101007C3A00A9DA56494FA2471DEBAF6179DA" ma:contentTypeVersion="2" ma:contentTypeDescription="Creare un nuovo documento." ma:contentTypeScope="" ma:versionID="5e351423b074d667c1806c717efdfc32">
   <xsd:schema xmlns:xsd="http://www.w3.org/2001/XMLSchema" xmlns:xs="http://www.w3.org/2001/XMLSchema" xmlns:p="http://schemas.microsoft.com/office/2006/metadata/properties" xmlns:ns2="956c2abb-4ea1-450b-8796-debe9dce1831" targetNamespace="http://schemas.microsoft.com/office/2006/metadata/properties" ma:root="true" ma:fieldsID="a1ce6d577ad48d46c003d6d277382a32" ns2:_="">
     <xsd:import namespace="956c2abb-4ea1-450b-8796-debe9dce1831"/>
@@ -19659,22 +19674,24 @@
 </ct:contentTypeSchema>
 </file>
 
-<file path=customXml/item2.xml><?xml version="1.0" encoding="utf-8"?>
-<?mso-contentType ?>
-<FormTemplates xmlns="http://schemas.microsoft.com/sharepoint/v3/contenttype/forms">
-  <Display>DocumentLibraryForm</Display>
-  <Edit>DocumentLibraryForm</Edit>
-  <New>DocumentLibraryForm</New>
-</FormTemplates>
+<file path=customXml/itemProps1.xml><?xml version="1.0" encoding="utf-8"?>
+<ds:datastoreItem xmlns:ds="http://schemas.openxmlformats.org/officeDocument/2006/customXml" ds:itemID="{CB31743D-ED23-4BCA-87F0-21B47B8547DE}">
+  <ds:schemaRefs>
+    <ds:schemaRef ds:uri="http://schemas.microsoft.com/office/2006/metadata/properties"/>
+    <ds:schemaRef ds:uri="http://schemas.microsoft.com/office/infopath/2007/PartnerControls"/>
+  </ds:schemaRefs>
+</ds:datastoreItem>
 </file>
 
-<file path=customXml/item3.xml><?xml version="1.0" encoding="utf-8"?>
-<p:properties xmlns:p="http://schemas.microsoft.com/office/2006/metadata/properties" xmlns:xsi="http://www.w3.org/2001/XMLSchema-instance" xmlns:pc="http://schemas.microsoft.com/office/infopath/2007/PartnerControls">
-  <documentManagement/>
-</p:properties>
+<file path=customXml/itemProps2.xml><?xml version="1.0" encoding="utf-8"?>
+<ds:datastoreItem xmlns:ds="http://schemas.openxmlformats.org/officeDocument/2006/customXml" ds:itemID="{6AE7209A-E262-4362-ACDC-39B4C893683F}">
+  <ds:schemaRefs>
+    <ds:schemaRef ds:uri="http://schemas.microsoft.com/sharepoint/v3/contenttype/forms"/>
+  </ds:schemaRefs>
+</ds:datastoreItem>
 </file>
 
-<file path=customXml/itemProps1.xml><?xml version="1.0" encoding="utf-8"?>
+<file path=customXml/itemProps3.xml><?xml version="1.0" encoding="utf-8"?>
 <ds:datastoreItem xmlns:ds="http://schemas.openxmlformats.org/officeDocument/2006/customXml" ds:itemID="{BF63F811-4E1B-4D4E-92B5-298AFC05AC69}">
   <ds:schemaRefs>
     <ds:schemaRef ds:uri="http://schemas.microsoft.com/office/2006/metadata/contentType"/>
@@ -19690,21 +19707,4 @@
     <ds:schemaRef ds:uri="http://schemas.microsoft.com/internal/obd"/>
   </ds:schemaRefs>
 </ds:datastoreItem>
-</file>
-
-<file path=customXml/itemProps2.xml><?xml version="1.0" encoding="utf-8"?>
-<ds:datastoreItem xmlns:ds="http://schemas.openxmlformats.org/officeDocument/2006/customXml" ds:itemID="{6AE7209A-E262-4362-ACDC-39B4C893683F}">
-  <ds:schemaRefs>
-    <ds:schemaRef ds:uri="http://schemas.microsoft.com/sharepoint/v3/contenttype/forms"/>
-  </ds:schemaRefs>
-</ds:datastoreItem>
-</file>
-
-<file path=customXml/itemProps3.xml><?xml version="1.0" encoding="utf-8"?>
-<ds:datastoreItem xmlns:ds="http://schemas.openxmlformats.org/officeDocument/2006/customXml" ds:itemID="{CB31743D-ED23-4BCA-87F0-21B47B8547DE}">
-  <ds:schemaRefs>
-    <ds:schemaRef ds:uri="http://schemas.microsoft.com/office/2006/metadata/properties"/>
-    <ds:schemaRef ds:uri="http://schemas.microsoft.com/office/infopath/2007/PartnerControls"/>
-  </ds:schemaRefs>
-</ds:datastoreItem>
 </file>
</xml_diff>